<commit_message>
Changing it to Year 1, Year 2, Year 3 and then putting all the games i made within that tab
</commit_message>
<xml_diff>
--- a/James McGowan CV.docx
+++ b/James McGowan CV.docx
@@ -1,6 +1,6 @@
 
 <file path=word/document.xml><?xml version="1.0" encoding="utf-8"?>
-<w:document xmlns:wpc="http://schemas.microsoft.com/office/word/2010/wordprocessingCanvas" xmlns:cx="http://schemas.microsoft.com/office/drawing/2014/chartex" xmlns:cx1="http://schemas.microsoft.com/office/drawing/2015/9/8/chartex" xmlns:cx2="http://schemas.microsoft.com/office/drawing/2015/10/21/chartex" xmlns:cx3="http://schemas.microsoft.com/office/drawing/2016/5/9/chartex" xmlns:cx4="http://schemas.microsoft.com/office/drawing/2016/5/10/chartex" xmlns:cx5="http://schemas.microsoft.com/office/drawing/2016/5/11/chartex" xmlns:cx6="http://schemas.microsoft.com/office/drawing/2016/5/12/chartex" xmlns:cx7="http://schemas.microsoft.com/office/drawing/2016/5/13/chartex" xmlns:cx8="http://schemas.microsoft.com/office/drawing/2016/5/14/chartex" xmlns:mc="http://schemas.openxmlformats.org/markup-compatibility/2006" xmlns:aink="http://schemas.microsoft.com/office/drawing/2016/ink" xmlns:am3d="http://schemas.microsoft.com/office/drawing/2017/model3d" xmlns:o="urn:schemas-microsoft-com:office:office" xmlns:r="http://schemas.openxmlformats.org/officeDocument/2006/relationships" xmlns:m="http://schemas.openxmlformats.org/officeDocument/2006/math" xmlns:v="urn:schemas-microsoft-com:vml" xmlns:wp14="http://schemas.microsoft.com/office/word/2010/wordprocessingDrawing" xmlns:wp="http://schemas.openxmlformats.org/drawingml/2006/wordprocessingDrawing" xmlns:w10="urn:schemas-microsoft-com:office:word" xmlns:w="http://schemas.openxmlformats.org/wordprocessingml/2006/main" xmlns:w14="http://schemas.microsoft.com/office/word/2010/wordml" xmlns:w15="http://schemas.microsoft.com/office/word/2012/wordml" xmlns:w16cid="http://schemas.microsoft.com/office/word/2016/wordml/cid" xmlns:w16se="http://schemas.microsoft.com/office/word/2015/wordml/symex" xmlns:wpg="http://schemas.microsoft.com/office/word/2010/wordprocessingGroup" xmlns:wpi="http://schemas.microsoft.com/office/word/2010/wordprocessingInk" xmlns:wne="http://schemas.microsoft.com/office/word/2006/wordml" xmlns:wps="http://schemas.microsoft.com/office/word/2010/wordprocessingShape" mc:Ignorable="w14 w15 w16se w16cid wp14">
+<w:document xmlns:wpc="http://schemas.microsoft.com/office/word/2010/wordprocessingCanvas" xmlns:cx="http://schemas.microsoft.com/office/drawing/2014/chartex" xmlns:cx1="http://schemas.microsoft.com/office/drawing/2015/9/8/chartex" xmlns:cx2="http://schemas.microsoft.com/office/drawing/2015/10/21/chartex" xmlns:cx3="http://schemas.microsoft.com/office/drawing/2016/5/9/chartex" xmlns:cx4="http://schemas.microsoft.com/office/drawing/2016/5/10/chartex" xmlns:cx5="http://schemas.microsoft.com/office/drawing/2016/5/11/chartex" xmlns:cx6="http://schemas.microsoft.com/office/drawing/2016/5/12/chartex" xmlns:cx7="http://schemas.microsoft.com/office/drawing/2016/5/13/chartex" xmlns:cx8="http://schemas.microsoft.com/office/drawing/2016/5/14/chartex" xmlns:mc="http://schemas.openxmlformats.org/markup-compatibility/2006" xmlns:aink="http://schemas.microsoft.com/office/drawing/2016/ink" xmlns:am3d="http://schemas.microsoft.com/office/drawing/2017/model3d" xmlns:o="urn:schemas-microsoft-com:office:office" xmlns:r="http://schemas.openxmlformats.org/officeDocument/2006/relationships" xmlns:m="http://schemas.openxmlformats.org/officeDocument/2006/math" xmlns:v="urn:schemas-microsoft-com:vml" xmlns:wp14="http://schemas.microsoft.com/office/word/2010/wordprocessingDrawing" xmlns:wp="http://schemas.openxmlformats.org/drawingml/2006/wordprocessingDrawing" xmlns:w10="urn:schemas-microsoft-com:office:word" xmlns:w="http://schemas.openxmlformats.org/wordprocessingml/2006/main" xmlns:w14="http://schemas.microsoft.com/office/word/2010/wordml" xmlns:w15="http://schemas.microsoft.com/office/word/2012/wordml" xmlns:w16cex="http://schemas.microsoft.com/office/word/2018/wordml/cex" xmlns:w16cid="http://schemas.microsoft.com/office/word/2016/wordml/cid" xmlns:w16="http://schemas.microsoft.com/office/word/2018/wordml" xmlns:w16se="http://schemas.microsoft.com/office/word/2015/wordml/symex" xmlns:wpg="http://schemas.microsoft.com/office/word/2010/wordprocessingGroup" xmlns:wpi="http://schemas.microsoft.com/office/word/2010/wordprocessingInk" xmlns:wne="http://schemas.microsoft.com/office/word/2006/wordml" xmlns:wps="http://schemas.microsoft.com/office/word/2010/wordprocessingShape" mc:Ignorable="w14 w15 w16se w16cid w16 w16cex wp14">
   <w:body>
     <w:p>
       <w:pPr>
@@ -35,7 +35,19 @@
         <w:rPr>
           <w:rFonts w:ascii="Arial" w:hAnsi="Arial" w:cs="Arial"/>
         </w:rPr>
-        <w:t>21 Glebe street, Stoke-On-Trent, ST4 2XQ</w:t>
+        <w:t>119 Spencer Road</w:t>
+      </w:r>
+      <w:r>
+        <w:rPr>
+          <w:rFonts w:ascii="Arial" w:hAnsi="Arial" w:cs="Arial"/>
+        </w:rPr>
+        <w:t xml:space="preserve">, Stoke-On-Trent, ST4 </w:t>
+      </w:r>
+      <w:r>
+        <w:rPr>
+          <w:rFonts w:ascii="Arial" w:hAnsi="Arial" w:cs="Arial"/>
+        </w:rPr>
+        <w:t>2BE</w:t>
       </w:r>
     </w:p>
     <w:p>
@@ -164,7 +176,23 @@
           <w:sz w:val="22"/>
           <w:szCs w:val="22"/>
         </w:rPr>
-        <w:t>A first year Computer Games Development student with practical experience in C++, Unreal Engine, Unity and Microsoft office 365. Looking for an opportunity to contribute as well as further develop programming skills and gain further knowledge to develop a career in the games industry.</w:t>
+        <w:t xml:space="preserve">A </w:t>
+      </w:r>
+      <w:r>
+        <w:rPr>
+          <w:rFonts w:ascii="Arial" w:hAnsi="Arial" w:cs="Arial"/>
+          <w:sz w:val="22"/>
+          <w:szCs w:val="22"/>
+        </w:rPr>
+        <w:t>final</w:t>
+      </w:r>
+      <w:r>
+        <w:rPr>
+          <w:rFonts w:ascii="Arial" w:hAnsi="Arial" w:cs="Arial"/>
+          <w:sz w:val="22"/>
+          <w:szCs w:val="22"/>
+        </w:rPr>
+        <w:t xml:space="preserve"> year Computer Games Development student with practical experience in C++, Unreal Engine, Unity and Microsoft office 365. Looking for an opportunity to contribute as well as further develop programming skills and gain further knowledge to develop a career in the games industry.</w:t>
       </w:r>
     </w:p>
     <w:p>
@@ -241,8 +269,159 @@
           <w:sz w:val="22"/>
           <w:szCs w:val="22"/>
         </w:rPr>
-        <w:t xml:space="preserve"> – 20/06/22</w:t>
-      </w:r>
+        <w:t xml:space="preserve"> – </w:t>
+      </w:r>
+      <w:r>
+        <w:rPr>
+          <w:rFonts w:ascii="Arial" w:hAnsi="Arial" w:cs="Arial"/>
+          <w:sz w:val="22"/>
+          <w:szCs w:val="22"/>
+        </w:rPr>
+        <w:t>18</w:t>
+      </w:r>
+      <w:r>
+        <w:rPr>
+          <w:rFonts w:ascii="Arial" w:hAnsi="Arial" w:cs="Arial"/>
+          <w:sz w:val="22"/>
+          <w:szCs w:val="22"/>
+        </w:rPr>
+        <w:t>/06/2</w:t>
+      </w:r>
+      <w:r>
+        <w:rPr>
+          <w:rFonts w:ascii="Arial" w:hAnsi="Arial" w:cs="Arial"/>
+          <w:sz w:val="22"/>
+          <w:szCs w:val="22"/>
+        </w:rPr>
+        <w:t>1</w:t>
+      </w:r>
+    </w:p>
+    <w:p>
+      <w:pPr>
+        <w:rPr>
+          <w:rFonts w:ascii="Arial" w:hAnsi="Arial" w:cs="Arial"/>
+          <w:sz w:val="22"/>
+          <w:szCs w:val="22"/>
+        </w:rPr>
+      </w:pPr>
+    </w:p>
+    <w:p>
+      <w:pPr>
+        <w:rPr>
+          <w:rFonts w:ascii="Arial" w:hAnsi="Arial" w:cs="Arial"/>
+          <w:sz w:val="22"/>
+          <w:szCs w:val="22"/>
+        </w:rPr>
+      </w:pPr>
+      <w:r>
+        <w:rPr>
+          <w:rFonts w:ascii="Arial" w:hAnsi="Arial" w:cs="Arial"/>
+          <w:sz w:val="22"/>
+          <w:szCs w:val="22"/>
+        </w:rPr>
+        <w:t>Leeds City College</w:t>
+      </w:r>
+    </w:p>
+    <w:p>
+      <w:pPr>
+        <w:rPr>
+          <w:rFonts w:ascii="Arial" w:hAnsi="Arial" w:cs="Arial"/>
+          <w:sz w:val="22"/>
+          <w:szCs w:val="22"/>
+        </w:rPr>
+      </w:pPr>
+      <w:r>
+        <w:rPr>
+          <w:rFonts w:ascii="Arial" w:hAnsi="Arial" w:cs="Arial"/>
+          <w:sz w:val="22"/>
+          <w:szCs w:val="22"/>
+        </w:rPr>
+        <w:t xml:space="preserve">BTEC Games Development                           D*D*D*                             </w:t>
+      </w:r>
+      <w:r>
+        <w:rPr>
+          <w:rFonts w:ascii="Arial" w:hAnsi="Arial" w:cs="Arial"/>
+          <w:sz w:val="22"/>
+          <w:szCs w:val="22"/>
+        </w:rPr>
+        <w:t xml:space="preserve"> </w:t>
+      </w:r>
+      <w:r>
+        <w:rPr>
+          <w:rFonts w:ascii="Arial" w:hAnsi="Arial" w:cs="Arial"/>
+          <w:sz w:val="22"/>
+          <w:szCs w:val="22"/>
+        </w:rPr>
+        <w:t>01/09/16</w:t>
+      </w:r>
+      <w:r>
+        <w:rPr>
+          <w:rFonts w:ascii="Arial" w:hAnsi="Arial" w:cs="Arial"/>
+          <w:sz w:val="22"/>
+          <w:szCs w:val="22"/>
+        </w:rPr>
+        <w:t xml:space="preserve"> – 20/06/18</w:t>
+      </w:r>
+    </w:p>
+    <w:p>
+      <w:pPr>
+        <w:rPr>
+          <w:rFonts w:ascii="Arial" w:hAnsi="Arial" w:cs="Arial"/>
+          <w:sz w:val="22"/>
+          <w:szCs w:val="22"/>
+        </w:rPr>
+      </w:pPr>
+    </w:p>
+    <w:p>
+      <w:pPr>
+        <w:rPr>
+          <w:rFonts w:ascii="Arial" w:hAnsi="Arial" w:cs="Arial"/>
+          <w:sz w:val="22"/>
+          <w:szCs w:val="22"/>
+        </w:rPr>
+      </w:pPr>
+      <w:r>
+        <w:rPr>
+          <w:rFonts w:ascii="Arial" w:hAnsi="Arial" w:cs="Arial"/>
+          <w:sz w:val="22"/>
+          <w:szCs w:val="22"/>
+        </w:rPr>
+        <w:t>Ilkley Grammar School</w:t>
+      </w:r>
+    </w:p>
+    <w:p>
+      <w:pPr>
+        <w:rPr>
+          <w:rFonts w:ascii="Arial" w:hAnsi="Arial" w:cs="Arial"/>
+          <w:sz w:val="22"/>
+          <w:szCs w:val="22"/>
+        </w:rPr>
+      </w:pPr>
+      <w:r>
+        <w:rPr>
+          <w:rFonts w:ascii="Arial" w:hAnsi="Arial" w:cs="Arial"/>
+          <w:sz w:val="22"/>
+          <w:szCs w:val="22"/>
+        </w:rPr>
+        <w:t>9 GCSES including English, Maths and Computer Science                    01/09/11</w:t>
+      </w:r>
+      <w:r>
+        <w:rPr>
+          <w:rFonts w:ascii="Arial" w:hAnsi="Arial" w:cs="Arial"/>
+          <w:sz w:val="22"/>
+          <w:szCs w:val="22"/>
+        </w:rPr>
+        <w:t xml:space="preserve"> – 20/06/16</w:t>
+      </w:r>
+    </w:p>
+    <w:p>
+      <w:pPr>
+        <w:rPr>
+          <w:rFonts w:ascii="Arial" w:hAnsi="Arial" w:cs="Arial"/>
+          <w:sz w:val="22"/>
+          <w:szCs w:val="22"/>
+        </w:rPr>
+      </w:pPr>
     </w:p>
     <w:p>
       <w:pPr>
@@ -300,119 +479,261 @@
           <w:sz w:val="22"/>
           <w:szCs w:val="22"/>
         </w:rPr>
-        <w:t xml:space="preserve"> Game and Graphical system Development: Used Visual Studios to create a Pacman style game and FreeGLUT to create</w:t>
-      </w:r>
-      <w:r>
-        <w:rPr>
-          <w:rFonts w:ascii="Arial" w:hAnsi="Arial" w:cs="Arial"/>
-          <w:sz w:val="22"/>
-          <w:szCs w:val="22"/>
-        </w:rPr>
-        <w:t xml:space="preserve"> graphical programmes.</w:t>
-      </w:r>
-    </w:p>
-    <w:p>
-      <w:pPr>
-        <w:rPr>
-          <w:rFonts w:ascii="Arial" w:hAnsi="Arial" w:cs="Arial"/>
-          <w:sz w:val="22"/>
-          <w:szCs w:val="22"/>
-        </w:rPr>
-      </w:pPr>
-      <w:r>
-        <w:rPr>
-          <w:rFonts w:ascii="Arial" w:hAnsi="Arial" w:cs="Arial"/>
-          <w:sz w:val="22"/>
-          <w:szCs w:val="22"/>
-        </w:rPr>
-        <w:t>Game Development: used Unreal Engine to create a tower defence game.</w:t>
-      </w:r>
-    </w:p>
-    <w:p>
-      <w:pPr>
-        <w:rPr>
-          <w:rFonts w:ascii="Arial" w:hAnsi="Arial" w:cs="Arial"/>
-          <w:sz w:val="22"/>
-          <w:szCs w:val="22"/>
-        </w:rPr>
-      </w:pPr>
-      <w:r>
-        <w:rPr>
-          <w:rFonts w:ascii="Arial" w:hAnsi="Arial" w:cs="Arial"/>
-          <w:sz w:val="22"/>
-          <w:szCs w:val="22"/>
-        </w:rPr>
-        <w:t>Game Engine programming:  Used Unreal Engine to create a first</w:t>
-      </w:r>
-      <w:r>
-        <w:rPr>
-          <w:rFonts w:ascii="Arial" w:hAnsi="Arial" w:cs="Arial"/>
-          <w:sz w:val="22"/>
-          <w:szCs w:val="22"/>
-        </w:rPr>
-        <w:t>-</w:t>
-      </w:r>
-      <w:r>
-        <w:rPr>
-          <w:rFonts w:ascii="Arial" w:hAnsi="Arial" w:cs="Arial"/>
-          <w:sz w:val="22"/>
-          <w:szCs w:val="22"/>
-        </w:rPr>
-        <w:t>person shooter game.</w:t>
-      </w:r>
-    </w:p>
-    <w:p>
-      <w:pPr>
-        <w:rPr>
-          <w:rFonts w:ascii="Arial" w:hAnsi="Arial" w:cs="Arial"/>
-          <w:b/>
-          <w:bCs/>
-        </w:rPr>
-      </w:pPr>
-    </w:p>
-    <w:p>
-      <w:pPr>
-        <w:rPr>
-          <w:rFonts w:ascii="Arial" w:hAnsi="Arial" w:cs="Arial"/>
-          <w:b/>
-          <w:bCs/>
-          <w:sz w:val="22"/>
-          <w:szCs w:val="22"/>
-        </w:rPr>
-      </w:pPr>
-    </w:p>
-    <w:p>
-      <w:pPr>
-        <w:rPr>
-          <w:rFonts w:ascii="Arial" w:hAnsi="Arial" w:cs="Arial"/>
-          <w:sz w:val="22"/>
-          <w:szCs w:val="22"/>
-        </w:rPr>
-      </w:pPr>
-      <w:r>
-        <w:rPr>
-          <w:rFonts w:ascii="Arial" w:hAnsi="Arial" w:cs="Arial"/>
-          <w:sz w:val="22"/>
-          <w:szCs w:val="22"/>
-        </w:rPr>
-        <w:t>Leeds City College</w:t>
-      </w:r>
-    </w:p>
-    <w:p>
-      <w:pPr>
-        <w:rPr>
-          <w:rFonts w:ascii="Arial" w:hAnsi="Arial" w:cs="Arial"/>
-          <w:sz w:val="22"/>
-          <w:szCs w:val="22"/>
-        </w:rPr>
-      </w:pPr>
-      <w:r>
-        <w:rPr>
-          <w:rFonts w:ascii="Arial" w:hAnsi="Arial" w:cs="Arial"/>
-          <w:sz w:val="22"/>
-          <w:szCs w:val="22"/>
-        </w:rPr>
-        <w:t xml:space="preserve">BTEC Games Development                           D*D*D*                             </w:t>
+        <w:t xml:space="preserve"> Game and Graphical system Development: Used Visual Studios to creat</w:t>
+      </w:r>
+      <w:r>
+        <w:rPr>
+          <w:rFonts w:ascii="Arial" w:hAnsi="Arial" w:cs="Arial"/>
+          <w:sz w:val="22"/>
+          <w:szCs w:val="22"/>
+        </w:rPr>
+        <w:t xml:space="preserve">e a Pacman </w:t>
+      </w:r>
+      <w:r>
+        <w:rPr>
+          <w:rFonts w:ascii="Arial" w:hAnsi="Arial" w:cs="Arial"/>
+          <w:sz w:val="22"/>
+          <w:szCs w:val="22"/>
+        </w:rPr>
+        <w:t>style</w:t>
+      </w:r>
+      <w:r>
+        <w:rPr>
+          <w:rFonts w:ascii="Arial" w:hAnsi="Arial" w:cs="Arial"/>
+          <w:sz w:val="22"/>
+          <w:szCs w:val="22"/>
+        </w:rPr>
+        <w:t xml:space="preserve"> game and FreeGLUT to create a </w:t>
+      </w:r>
+      <w:r>
+        <w:rPr>
+          <w:rFonts w:ascii="Arial" w:hAnsi="Arial" w:cs="Arial"/>
+          <w:sz w:val="22"/>
+          <w:szCs w:val="22"/>
+        </w:rPr>
+        <w:t>graphical programme.</w:t>
+      </w:r>
+    </w:p>
+    <w:p>
+      <w:pPr>
+        <w:rPr>
+          <w:rFonts w:ascii="Arial" w:hAnsi="Arial" w:cs="Arial"/>
+          <w:sz w:val="22"/>
+          <w:szCs w:val="22"/>
+        </w:rPr>
+      </w:pPr>
+    </w:p>
+    <w:p>
+      <w:pPr>
+        <w:rPr>
+          <w:rFonts w:ascii="Arial" w:hAnsi="Arial" w:cs="Arial"/>
+          <w:sz w:val="22"/>
+          <w:szCs w:val="22"/>
+        </w:rPr>
+      </w:pPr>
+      <w:r>
+        <w:rPr>
+          <w:rFonts w:ascii="Arial" w:hAnsi="Arial" w:cs="Arial"/>
+          <w:sz w:val="22"/>
+          <w:szCs w:val="22"/>
+        </w:rPr>
+        <w:t>Game engine programming:</w:t>
+      </w:r>
+      <w:r>
+        <w:rPr>
+          <w:rFonts w:ascii="Arial" w:hAnsi="Arial" w:cs="Arial"/>
+          <w:sz w:val="22"/>
+          <w:szCs w:val="22"/>
+        </w:rPr>
+        <w:t xml:space="preserve"> Used Unreal Engine to create a </w:t>
+      </w:r>
+      <w:r>
+        <w:rPr>
+          <w:rFonts w:ascii="Arial" w:hAnsi="Arial" w:cs="Arial"/>
+          <w:sz w:val="22"/>
+          <w:szCs w:val="22"/>
+        </w:rPr>
+        <w:t>first</w:t>
+      </w:r>
+      <w:r>
+        <w:rPr>
+          <w:rFonts w:ascii="Arial" w:hAnsi="Arial" w:cs="Arial"/>
+          <w:sz w:val="22"/>
+          <w:szCs w:val="22"/>
+        </w:rPr>
+        <w:t>-person shooter game as well as a racing game</w:t>
+      </w:r>
+      <w:r>
+        <w:rPr>
+          <w:rFonts w:ascii="Arial" w:hAnsi="Arial" w:cs="Arial"/>
+          <w:sz w:val="22"/>
+          <w:szCs w:val="22"/>
+        </w:rPr>
+        <w:t>.</w:t>
+      </w:r>
+    </w:p>
+    <w:p>
+      <w:pPr>
+        <w:rPr>
+          <w:rFonts w:ascii="Arial" w:hAnsi="Arial" w:cs="Arial"/>
+          <w:sz w:val="22"/>
+          <w:szCs w:val="22"/>
+        </w:rPr>
+      </w:pPr>
+    </w:p>
+    <w:p>
+      <w:pPr>
+        <w:rPr>
+          <w:rFonts w:ascii="Arial" w:hAnsi="Arial" w:cs="Arial"/>
+          <w:sz w:val="22"/>
+          <w:szCs w:val="22"/>
+        </w:rPr>
+      </w:pPr>
+      <w:r>
+        <w:rPr>
+          <w:rFonts w:ascii="Arial" w:hAnsi="Arial" w:cs="Arial"/>
+          <w:sz w:val="22"/>
+          <w:szCs w:val="22"/>
+        </w:rPr>
+        <w:t>Game development:</w:t>
+      </w:r>
+      <w:r>
+        <w:rPr>
+          <w:rFonts w:ascii="Arial" w:hAnsi="Arial" w:cs="Arial"/>
+          <w:sz w:val="22"/>
+          <w:szCs w:val="22"/>
+        </w:rPr>
+        <w:t xml:space="preserve"> Used </w:t>
+      </w:r>
+      <w:r>
+        <w:rPr>
+          <w:rFonts w:ascii="Arial" w:hAnsi="Arial" w:cs="Arial"/>
+          <w:sz w:val="22"/>
+          <w:szCs w:val="22"/>
+        </w:rPr>
+        <w:t>Unre</w:t>
+      </w:r>
+      <w:r>
+        <w:rPr>
+          <w:rFonts w:ascii="Arial" w:hAnsi="Arial" w:cs="Arial"/>
+          <w:sz w:val="22"/>
+          <w:szCs w:val="22"/>
+        </w:rPr>
+        <w:t xml:space="preserve">al Engine </w:t>
+      </w:r>
+      <w:r>
+        <w:rPr>
+          <w:rFonts w:ascii="Arial" w:hAnsi="Arial" w:cs="Arial"/>
+          <w:sz w:val="22"/>
+          <w:szCs w:val="22"/>
+        </w:rPr>
+        <w:t>to create a tower defence game.</w:t>
+      </w:r>
+    </w:p>
+    <w:p>
+      <w:pPr>
+        <w:rPr>
+          <w:rFonts w:ascii="Arial" w:hAnsi="Arial" w:cs="Arial"/>
+          <w:sz w:val="22"/>
+          <w:szCs w:val="22"/>
+        </w:rPr>
+      </w:pPr>
+    </w:p>
+    <w:p>
+      <w:pPr>
+        <w:rPr>
+          <w:rFonts w:ascii="Arial" w:hAnsi="Arial" w:cs="Arial"/>
+          <w:sz w:val="22"/>
+          <w:szCs w:val="22"/>
+        </w:rPr>
+      </w:pPr>
+      <w:r>
+        <w:rPr>
+          <w:rFonts w:ascii="Arial" w:hAnsi="Arial" w:cs="Arial"/>
+          <w:sz w:val="22"/>
+          <w:szCs w:val="22"/>
+        </w:rPr>
+        <w:t xml:space="preserve">Virtual and </w:t>
+      </w:r>
+      <w:r>
+        <w:rPr>
+          <w:rFonts w:ascii="Arial" w:hAnsi="Arial" w:cs="Arial"/>
+          <w:sz w:val="22"/>
+          <w:szCs w:val="22"/>
+        </w:rPr>
+        <w:t>Augmented</w:t>
+      </w:r>
+      <w:r>
+        <w:rPr>
+          <w:rFonts w:ascii="Arial" w:hAnsi="Arial" w:cs="Arial"/>
+          <w:sz w:val="22"/>
+          <w:szCs w:val="22"/>
+        </w:rPr>
+        <w:t xml:space="preserve"> reality</w:t>
+      </w:r>
+      <w:r>
+        <w:rPr>
+          <w:rFonts w:ascii="Arial" w:hAnsi="Arial" w:cs="Arial"/>
+          <w:sz w:val="22"/>
+          <w:szCs w:val="22"/>
+        </w:rPr>
+        <w:t>:</w:t>
+      </w:r>
+      <w:r>
+        <w:rPr>
+          <w:rFonts w:ascii="Arial" w:hAnsi="Arial" w:cs="Arial"/>
+          <w:sz w:val="22"/>
+          <w:szCs w:val="22"/>
+        </w:rPr>
+        <w:t xml:space="preserve"> Used Unreal </w:t>
+      </w:r>
+      <w:r>
+        <w:rPr>
+          <w:rFonts w:ascii="Arial" w:hAnsi="Arial" w:cs="Arial"/>
+          <w:sz w:val="22"/>
+          <w:szCs w:val="22"/>
+        </w:rPr>
+        <w:t>E</w:t>
+      </w:r>
+      <w:r>
+        <w:rPr>
+          <w:rFonts w:ascii="Arial" w:hAnsi="Arial" w:cs="Arial"/>
+          <w:sz w:val="22"/>
+          <w:szCs w:val="22"/>
+        </w:rPr>
+        <w:t xml:space="preserve">ngine </w:t>
+      </w:r>
+      <w:r>
+        <w:rPr>
+          <w:rFonts w:ascii="Arial" w:hAnsi="Arial" w:cs="Arial"/>
+          <w:sz w:val="22"/>
+          <w:szCs w:val="22"/>
+        </w:rPr>
+        <w:t xml:space="preserve">to create an application or </w:t>
+      </w:r>
+      <w:r>
+        <w:rPr>
+          <w:rFonts w:ascii="Arial" w:hAnsi="Arial" w:cs="Arial"/>
+          <w:sz w:val="22"/>
+          <w:szCs w:val="22"/>
+        </w:rPr>
+        <w:t>game that would assist people</w:t>
+      </w:r>
+      <w:r>
+        <w:rPr>
+          <w:rFonts w:ascii="Arial" w:hAnsi="Arial" w:cs="Arial"/>
+          <w:sz w:val="22"/>
+          <w:szCs w:val="22"/>
+        </w:rPr>
+        <w:t xml:space="preserve"> who are unable</w:t>
+      </w:r>
+      <w:r>
+        <w:rPr>
+          <w:rFonts w:ascii="Arial" w:hAnsi="Arial" w:cs="Arial"/>
+          <w:sz w:val="22"/>
+          <w:szCs w:val="22"/>
+        </w:rPr>
+        <w:t xml:space="preserve"> to travel</w:t>
       </w:r>
       <w:r>
         <w:rPr>
@@ -428,102 +749,214 @@
           <w:sz w:val="22"/>
           <w:szCs w:val="22"/>
         </w:rPr>
-        <w:t>01/09/16</w:t>
-      </w:r>
-      <w:r>
-        <w:rPr>
-          <w:rFonts w:ascii="Arial" w:hAnsi="Arial" w:cs="Arial"/>
-          <w:sz w:val="22"/>
-          <w:szCs w:val="22"/>
-        </w:rPr>
-        <w:t xml:space="preserve"> – 20/06/18</w:t>
-      </w:r>
-    </w:p>
-    <w:p>
-      <w:pPr>
-        <w:rPr>
-          <w:rFonts w:ascii="Arial" w:hAnsi="Arial" w:cs="Arial"/>
-          <w:sz w:val="22"/>
-          <w:szCs w:val="22"/>
-        </w:rPr>
-      </w:pPr>
-    </w:p>
-    <w:p>
-      <w:pPr>
-        <w:rPr>
-          <w:rFonts w:ascii="Arial" w:hAnsi="Arial" w:cs="Arial"/>
-          <w:sz w:val="22"/>
-          <w:szCs w:val="22"/>
-        </w:rPr>
-      </w:pPr>
-      <w:r>
-        <w:rPr>
-          <w:rFonts w:ascii="Arial" w:hAnsi="Arial" w:cs="Arial"/>
-          <w:sz w:val="22"/>
-          <w:szCs w:val="22"/>
-        </w:rPr>
-        <w:t>Ilkley Grammar School</w:t>
-      </w:r>
-    </w:p>
-    <w:p>
-      <w:pPr>
-        <w:rPr>
-          <w:rFonts w:ascii="Arial" w:hAnsi="Arial" w:cs="Arial"/>
-          <w:sz w:val="22"/>
-          <w:szCs w:val="22"/>
-        </w:rPr>
-      </w:pPr>
-      <w:r>
-        <w:rPr>
-          <w:rFonts w:ascii="Arial" w:hAnsi="Arial" w:cs="Arial"/>
-          <w:sz w:val="22"/>
-          <w:szCs w:val="22"/>
-        </w:rPr>
-        <w:t xml:space="preserve">9 GCSES including </w:t>
-      </w:r>
-      <w:r>
-        <w:rPr>
-          <w:rFonts w:ascii="Arial" w:hAnsi="Arial" w:cs="Arial"/>
-          <w:sz w:val="22"/>
-          <w:szCs w:val="22"/>
-        </w:rPr>
-        <w:t>English, Maths</w:t>
-      </w:r>
-      <w:r>
-        <w:rPr>
-          <w:rFonts w:ascii="Arial" w:hAnsi="Arial" w:cs="Arial"/>
-          <w:sz w:val="22"/>
-          <w:szCs w:val="22"/>
-        </w:rPr>
-        <w:t xml:space="preserve"> and Computer Science</w:t>
-      </w:r>
-      <w:r>
-        <w:rPr>
-          <w:rFonts w:ascii="Arial" w:hAnsi="Arial" w:cs="Arial"/>
-          <w:sz w:val="22"/>
-          <w:szCs w:val="22"/>
-        </w:rPr>
-        <w:t xml:space="preserve">                    01/09/11</w:t>
-      </w:r>
-      <w:r>
-        <w:rPr>
-          <w:rFonts w:ascii="Arial" w:hAnsi="Arial" w:cs="Arial"/>
-          <w:sz w:val="22"/>
-          <w:szCs w:val="22"/>
-        </w:rPr>
-        <w:t xml:space="preserve"> – 20/06/16</w:t>
-      </w:r>
-      <w:bookmarkStart w:id="0" w:name="_GoBack"/>
-      <w:bookmarkEnd w:id="0"/>
-    </w:p>
-    <w:p>
-      <w:pPr>
-        <w:rPr>
-          <w:rFonts w:ascii="Arial" w:hAnsi="Arial" w:cs="Arial"/>
-          <w:sz w:val="22"/>
-          <w:szCs w:val="22"/>
-        </w:rPr>
-      </w:pPr>
+        <w:t>or play games.</w:t>
+      </w:r>
+    </w:p>
+    <w:p>
+      <w:pPr>
+        <w:rPr>
+          <w:rFonts w:ascii="Arial" w:hAnsi="Arial" w:cs="Arial"/>
+          <w:sz w:val="22"/>
+          <w:szCs w:val="22"/>
+        </w:rPr>
+      </w:pPr>
+      <w:r>
+        <w:rPr>
+          <w:rFonts w:ascii="Arial" w:hAnsi="Arial" w:cs="Arial"/>
+          <w:sz w:val="22"/>
+          <w:szCs w:val="22"/>
+        </w:rPr>
+        <w:t xml:space="preserve"> </w:t>
+      </w:r>
+    </w:p>
+    <w:p>
+      <w:pPr>
+        <w:rPr>
+          <w:rFonts w:ascii="Arial" w:hAnsi="Arial" w:cs="Arial"/>
+          <w:sz w:val="22"/>
+          <w:szCs w:val="22"/>
+        </w:rPr>
+      </w:pPr>
+      <w:r>
+        <w:rPr>
+          <w:rFonts w:ascii="Arial" w:hAnsi="Arial" w:cs="Arial"/>
+          <w:sz w:val="22"/>
+          <w:szCs w:val="22"/>
+        </w:rPr>
+        <w:t>Mobile Games Development:</w:t>
+      </w:r>
+      <w:r>
+        <w:rPr>
+          <w:rFonts w:ascii="Arial" w:hAnsi="Arial" w:cs="Arial"/>
+          <w:sz w:val="22"/>
+          <w:szCs w:val="22"/>
+        </w:rPr>
+        <w:t xml:space="preserve"> Using Unity to create a mobile game that could eventually </w:t>
+      </w:r>
+      <w:r>
+        <w:rPr>
+          <w:rFonts w:ascii="Arial" w:hAnsi="Arial" w:cs="Arial"/>
+          <w:sz w:val="22"/>
+          <w:szCs w:val="22"/>
+        </w:rPr>
+        <w:t>be added to the Play store or Apple store.</w:t>
+      </w:r>
+    </w:p>
+    <w:p>
+      <w:pPr>
+        <w:rPr>
+          <w:rFonts w:ascii="Arial" w:hAnsi="Arial" w:cs="Arial"/>
+          <w:sz w:val="22"/>
+          <w:szCs w:val="22"/>
+        </w:rPr>
+      </w:pPr>
+    </w:p>
+    <w:p>
+      <w:pPr>
+        <w:rPr>
+          <w:rFonts w:ascii="Arial" w:hAnsi="Arial" w:cs="Arial"/>
+          <w:sz w:val="22"/>
+          <w:szCs w:val="22"/>
+        </w:rPr>
+      </w:pPr>
+      <w:r>
+        <w:rPr>
+          <w:rFonts w:ascii="Arial" w:hAnsi="Arial" w:cs="Arial"/>
+          <w:sz w:val="22"/>
+          <w:szCs w:val="22"/>
+        </w:rPr>
+        <w:t>Ubiquitous Computing</w:t>
+      </w:r>
+      <w:r>
+        <w:rPr>
+          <w:rFonts w:ascii="Arial" w:hAnsi="Arial" w:cs="Arial"/>
+          <w:sz w:val="22"/>
+          <w:szCs w:val="22"/>
+        </w:rPr>
+        <w:t>:</w:t>
+      </w:r>
+      <w:r>
+        <w:rPr>
+          <w:rFonts w:ascii="Arial" w:hAnsi="Arial" w:cs="Arial"/>
+          <w:sz w:val="22"/>
+          <w:szCs w:val="22"/>
+        </w:rPr>
+        <w:t xml:space="preserve"> Using Amazon developer to </w:t>
+      </w:r>
+      <w:r>
+        <w:rPr>
+          <w:rFonts w:ascii="Arial" w:hAnsi="Arial" w:cs="Arial"/>
+          <w:sz w:val="22"/>
+          <w:szCs w:val="22"/>
+        </w:rPr>
+        <w:t xml:space="preserve">create a fridge application </w:t>
+      </w:r>
+      <w:r>
+        <w:rPr>
+          <w:rFonts w:ascii="Arial" w:hAnsi="Arial" w:cs="Arial"/>
+          <w:sz w:val="22"/>
+          <w:szCs w:val="22"/>
+        </w:rPr>
+        <w:t>t</w:t>
+      </w:r>
+      <w:r>
+        <w:rPr>
+          <w:rFonts w:ascii="Arial" w:hAnsi="Arial" w:cs="Arial"/>
+          <w:sz w:val="22"/>
+          <w:szCs w:val="22"/>
+        </w:rPr>
+        <w:t>hat can be published to amazon for people to use.</w:t>
+      </w:r>
+    </w:p>
+    <w:p>
+      <w:pPr>
+        <w:rPr>
+          <w:rFonts w:ascii="Arial" w:hAnsi="Arial" w:cs="Arial"/>
+          <w:sz w:val="22"/>
+          <w:szCs w:val="22"/>
+        </w:rPr>
+      </w:pPr>
+    </w:p>
+    <w:p>
+      <w:pPr>
+        <w:rPr>
+          <w:rFonts w:ascii="Arial" w:hAnsi="Arial" w:cs="Arial"/>
+          <w:sz w:val="22"/>
+          <w:szCs w:val="22"/>
+        </w:rPr>
+      </w:pPr>
+      <w:r>
+        <w:rPr>
+          <w:rFonts w:ascii="Arial" w:hAnsi="Arial" w:cs="Arial"/>
+          <w:sz w:val="22"/>
+          <w:szCs w:val="22"/>
+        </w:rPr>
+        <w:t>Final year project:</w:t>
+      </w:r>
+      <w:r>
+        <w:rPr>
+          <w:rFonts w:ascii="Arial" w:hAnsi="Arial" w:cs="Arial"/>
+          <w:sz w:val="22"/>
+          <w:szCs w:val="22"/>
+        </w:rPr>
+        <w:t xml:space="preserve"> </w:t>
+      </w:r>
+      <w:r>
+        <w:rPr>
+          <w:rFonts w:ascii="Arial" w:hAnsi="Arial" w:cs="Arial"/>
+          <w:sz w:val="22"/>
+          <w:szCs w:val="22"/>
+        </w:rPr>
+        <w:t>Using Unity again to create an application that can</w:t>
+      </w:r>
+      <w:r>
+        <w:rPr>
+          <w:rFonts w:ascii="Arial" w:hAnsi="Arial" w:cs="Arial"/>
+          <w:sz w:val="22"/>
+          <w:szCs w:val="22"/>
+        </w:rPr>
+        <w:t xml:space="preserve"> help</w:t>
+      </w:r>
+      <w:r>
+        <w:rPr>
+          <w:rFonts w:ascii="Arial" w:hAnsi="Arial" w:cs="Arial"/>
+          <w:sz w:val="22"/>
+          <w:szCs w:val="22"/>
+        </w:rPr>
+        <w:t xml:space="preserve"> students get better a</w:t>
+      </w:r>
+      <w:r>
+        <w:rPr>
+          <w:rFonts w:ascii="Arial" w:hAnsi="Arial" w:cs="Arial"/>
+          <w:sz w:val="22"/>
+          <w:szCs w:val="22"/>
+        </w:rPr>
+        <w:t>t</w:t>
+      </w:r>
+      <w:r>
+        <w:rPr>
+          <w:rFonts w:ascii="Arial" w:hAnsi="Arial" w:cs="Arial"/>
+          <w:sz w:val="22"/>
+          <w:szCs w:val="22"/>
+        </w:rPr>
+        <w:t xml:space="preserve"> interviews and help develop them to fit </w:t>
+      </w:r>
+      <w:r>
+        <w:rPr>
+          <w:rFonts w:ascii="Arial" w:hAnsi="Arial" w:cs="Arial"/>
+          <w:sz w:val="22"/>
+          <w:szCs w:val="22"/>
+        </w:rPr>
+        <w:t>a role in the game industry</w:t>
+      </w:r>
+      <w:r>
+        <w:rPr>
+          <w:rFonts w:ascii="Arial" w:hAnsi="Arial" w:cs="Arial"/>
+          <w:sz w:val="22"/>
+          <w:szCs w:val="22"/>
+        </w:rPr>
+        <w:t>.</w:t>
+      </w:r>
     </w:p>
     <w:p>
       <w:pPr>
@@ -858,7 +1291,25 @@
           <w:sz w:val="22"/>
           <w:szCs w:val="22"/>
         </w:rPr>
-        <w:t xml:space="preserve"> issues and answered questions in a calm manner.</w:t>
+        <w:t xml:space="preserve"> </w:t>
+      </w:r>
+      <w:proofErr w:type="gramStart"/>
+      <w:r>
+        <w:rPr>
+          <w:rFonts w:ascii="Arial" w:hAnsi="Arial" w:cs="Arial"/>
+          <w:sz w:val="22"/>
+          <w:szCs w:val="22"/>
+        </w:rPr>
+        <w:t>issues</w:t>
+      </w:r>
+      <w:proofErr w:type="gramEnd"/>
+      <w:r>
+        <w:rPr>
+          <w:rFonts w:ascii="Arial" w:hAnsi="Arial" w:cs="Arial"/>
+          <w:sz w:val="22"/>
+          <w:szCs w:val="22"/>
+        </w:rPr>
+        <w:t xml:space="preserve"> and answered questions in a calm manner.</w:t>
       </w:r>
     </w:p>
     <w:p>
@@ -970,17 +1421,9 @@
           <w:rFonts w:ascii="Arial" w:hAnsi="Arial" w:cs="Arial"/>
           <w:sz w:val="22"/>
           <w:szCs w:val="22"/>
-        </w:rPr>
-      </w:pPr>
-      <w:r>
-        <w:rPr>
-          <w:rFonts w:ascii="Arial" w:hAnsi="Arial" w:cs="Arial"/>
-          <w:sz w:val="22"/>
-          <w:szCs w:val="22"/>
           <w:lang w:val="en-US"/>
         </w:rPr>
-        <w:t xml:space="preserve">Kitchen assistant at the Fox in Menston                             </w:t>
-      </w:r>
+      </w:pPr>
       <w:r>
         <w:rPr>
           <w:rFonts w:ascii="Arial" w:hAnsi="Arial" w:cs="Arial"/>
@@ -988,7 +1431,7 @@
           <w:szCs w:val="22"/>
           <w:lang w:val="en-US"/>
         </w:rPr>
-        <w:t xml:space="preserve">         </w:t>
+        <w:t>Kitchen assistant at the Fox in Menston</w:t>
       </w:r>
       <w:r>
         <w:rPr>
@@ -997,6 +1440,51 @@
           <w:szCs w:val="22"/>
           <w:lang w:val="en-US"/>
         </w:rPr>
+        <w:t xml:space="preserve"> </w:t>
+      </w:r>
+      <w:r>
+        <w:rPr>
+          <w:rFonts w:ascii="Arial" w:hAnsi="Arial" w:cs="Arial"/>
+          <w:sz w:val="22"/>
+          <w:szCs w:val="22"/>
+          <w:lang w:val="en-US"/>
+        </w:rPr>
+        <w:tab/>
+      </w:r>
+      <w:r>
+        <w:rPr>
+          <w:rFonts w:ascii="Arial" w:hAnsi="Arial" w:cs="Arial"/>
+          <w:sz w:val="22"/>
+          <w:szCs w:val="22"/>
+          <w:lang w:val="en-US"/>
+        </w:rPr>
+        <w:tab/>
+      </w:r>
+      <w:r>
+        <w:rPr>
+          <w:rFonts w:ascii="Arial" w:hAnsi="Arial" w:cs="Arial"/>
+          <w:sz w:val="22"/>
+          <w:szCs w:val="22"/>
+          <w:lang w:val="en-US"/>
+        </w:rPr>
+        <w:tab/>
+      </w:r>
+      <w:r>
+        <w:rPr>
+          <w:rFonts w:ascii="Arial" w:hAnsi="Arial" w:cs="Arial"/>
+          <w:sz w:val="22"/>
+          <w:szCs w:val="22"/>
+          <w:lang w:val="en-US"/>
+        </w:rPr>
+        <w:tab/>
+      </w:r>
+      <w:r>
+        <w:rPr>
+          <w:rFonts w:ascii="Arial" w:hAnsi="Arial" w:cs="Arial"/>
+          <w:sz w:val="22"/>
+          <w:szCs w:val="22"/>
+          <w:lang w:val="en-US"/>
+        </w:rPr>
         <w:t>03/17</w:t>
       </w:r>
       <w:r>
@@ -1034,16 +1522,132 @@
           <w:rFonts w:ascii="Arial" w:hAnsi="Arial" w:cs="Arial"/>
           <w:sz w:val="22"/>
           <w:szCs w:val="22"/>
-        </w:rPr>
-        <w:t xml:space="preserve">Customer Assistant at Sainsbury’s Otley             </w:t>
-      </w:r>
-      <w:r>
-        <w:rPr>
-          <w:rFonts w:ascii="Arial" w:hAnsi="Arial" w:cs="Arial"/>
-          <w:sz w:val="22"/>
-          <w:szCs w:val="22"/>
-        </w:rPr>
-        <w:t xml:space="preserve">                        </w:t>
+          <w:lang w:val="en-US"/>
+        </w:rPr>
+        <w:t>A reliable, conscientious, hardworking, enthusiastic individual. Regarded as a good team player in a pressurised food service environment working unsociable hours including weekends and late evening shifts often at short notice.</w:t>
+      </w:r>
+    </w:p>
+    <w:p>
+      <w:pPr>
+        <w:pStyle w:val="Body"/>
+        <w:rPr>
+          <w:rFonts w:ascii="Arial" w:hAnsi="Arial" w:cs="Arial"/>
+          <w:sz w:val="22"/>
+          <w:szCs w:val="22"/>
+        </w:rPr>
+      </w:pPr>
+    </w:p>
+    <w:p>
+      <w:pPr>
+        <w:pStyle w:val="Body"/>
+        <w:rPr>
+          <w:rFonts w:ascii="Arial" w:hAnsi="Arial" w:cs="Arial"/>
+          <w:sz w:val="22"/>
+          <w:szCs w:val="22"/>
+        </w:rPr>
+      </w:pPr>
+      <w:r>
+        <w:rPr>
+          <w:rFonts w:ascii="Arial" w:hAnsi="Arial" w:cs="Arial"/>
+          <w:sz w:val="22"/>
+          <w:szCs w:val="22"/>
+          <w:lang w:val="en-US"/>
+        </w:rPr>
+        <w:t>A valued member of the team with an excellent absence record. With excellent training and understanding about hygiene, food safety, allergens, and fire safety within employment.</w:t>
+      </w:r>
+    </w:p>
+    <w:p>
+      <w:pPr>
+        <w:rPr>
+          <w:rFonts w:ascii="Arial" w:hAnsi="Arial" w:cs="Arial"/>
+          <w:sz w:val="22"/>
+          <w:szCs w:val="22"/>
+        </w:rPr>
+      </w:pPr>
+    </w:p>
+    <w:p>
+      <w:pPr>
+        <w:pStyle w:val="Body"/>
+        <w:rPr>
+          <w:rFonts w:ascii="Arial" w:hAnsi="Arial" w:cs="Arial"/>
+          <w:sz w:val="22"/>
+          <w:szCs w:val="22"/>
+          <w:lang w:val="en-US"/>
+        </w:rPr>
+      </w:pPr>
+    </w:p>
+    <w:p>
+      <w:pPr>
+        <w:pStyle w:val="Body"/>
+        <w:rPr>
+          <w:rFonts w:ascii="Arial" w:hAnsi="Arial" w:cs="Arial"/>
+          <w:sz w:val="22"/>
+          <w:szCs w:val="22"/>
+        </w:rPr>
+      </w:pPr>
+      <w:r>
+        <w:rPr>
+          <w:rFonts w:ascii="Arial" w:hAnsi="Arial" w:cs="Arial"/>
+          <w:sz w:val="22"/>
+          <w:szCs w:val="22"/>
+        </w:rPr>
+        <w:t xml:space="preserve">Customer Assistant at Sainsbury’s </w:t>
+      </w:r>
+      <w:r>
+        <w:rPr>
+          <w:rFonts w:ascii="Arial" w:hAnsi="Arial" w:cs="Arial"/>
+          <w:sz w:val="22"/>
+          <w:szCs w:val="22"/>
+        </w:rPr>
+        <w:t xml:space="preserve">in </w:t>
+      </w:r>
+      <w:r>
+        <w:rPr>
+          <w:rFonts w:ascii="Arial" w:hAnsi="Arial" w:cs="Arial"/>
+          <w:sz w:val="22"/>
+          <w:szCs w:val="22"/>
+        </w:rPr>
+        <w:t>Otley</w:t>
+      </w:r>
+      <w:r>
+        <w:rPr>
+          <w:rFonts w:ascii="Arial" w:hAnsi="Arial" w:cs="Arial"/>
+          <w:sz w:val="22"/>
+          <w:szCs w:val="22"/>
+        </w:rPr>
+        <w:t xml:space="preserve"> </w:t>
+      </w:r>
+      <w:r>
+        <w:rPr>
+          <w:rFonts w:ascii="Arial" w:hAnsi="Arial" w:cs="Arial"/>
+          <w:sz w:val="22"/>
+          <w:szCs w:val="22"/>
+        </w:rPr>
+        <w:tab/>
+      </w:r>
+      <w:r>
+        <w:rPr>
+          <w:rFonts w:ascii="Arial" w:hAnsi="Arial" w:cs="Arial"/>
+          <w:sz w:val="22"/>
+          <w:szCs w:val="22"/>
+        </w:rPr>
+        <w:tab/>
+      </w:r>
+      <w:r>
+        <w:rPr>
+          <w:rFonts w:ascii="Arial" w:hAnsi="Arial" w:cs="Arial"/>
+          <w:sz w:val="22"/>
+          <w:szCs w:val="22"/>
+        </w:rPr>
+        <w:tab/>
+      </w:r>
+      <w:r>
+        <w:rPr>
+          <w:rFonts w:ascii="Arial" w:hAnsi="Arial" w:cs="Arial"/>
+          <w:sz w:val="22"/>
+          <w:szCs w:val="22"/>
+        </w:rPr>
+        <w:tab/>
       </w:r>
       <w:r>
         <w:rPr>
@@ -1094,10 +1698,86 @@
           <w:rFonts w:ascii="Arial" w:hAnsi="Arial" w:cs="Arial"/>
           <w:sz w:val="22"/>
           <w:szCs w:val="22"/>
+        </w:rPr>
+        <w:t xml:space="preserve">Customer Assistant at </w:t>
+      </w:r>
+      <w:r>
+        <w:rPr>
+          <w:rFonts w:ascii="Arial" w:hAnsi="Arial" w:cs="Arial"/>
+          <w:sz w:val="22"/>
+          <w:szCs w:val="22"/>
+        </w:rPr>
+        <w:t>Morrison’s</w:t>
+      </w:r>
+      <w:r>
+        <w:rPr>
+          <w:rFonts w:ascii="Arial" w:hAnsi="Arial" w:cs="Arial"/>
+          <w:sz w:val="22"/>
+          <w:szCs w:val="22"/>
+        </w:rPr>
+        <w:t xml:space="preserve"> in Cheadl</w:t>
+      </w:r>
+      <w:r>
+        <w:rPr>
+          <w:rFonts w:ascii="Arial" w:hAnsi="Arial" w:cs="Arial"/>
+          <w:sz w:val="22"/>
+          <w:szCs w:val="22"/>
+        </w:rPr>
+        <w:t xml:space="preserve">e </w:t>
+      </w:r>
+      <w:r>
+        <w:rPr>
+          <w:rFonts w:ascii="Arial" w:hAnsi="Arial" w:cs="Arial"/>
+          <w:sz w:val="22"/>
+          <w:szCs w:val="22"/>
+        </w:rPr>
+        <w:tab/>
+      </w:r>
+      <w:r>
+        <w:rPr>
+          <w:rFonts w:ascii="Arial" w:hAnsi="Arial" w:cs="Arial"/>
+          <w:sz w:val="22"/>
+          <w:szCs w:val="22"/>
+        </w:rPr>
+        <w:tab/>
+      </w:r>
+      <w:r>
+        <w:rPr>
+          <w:rFonts w:ascii="Arial" w:hAnsi="Arial" w:cs="Arial"/>
+          <w:sz w:val="22"/>
+          <w:szCs w:val="22"/>
+        </w:rPr>
+        <w:tab/>
+      </w:r>
+      <w:r>
+        <w:rPr>
+          <w:rFonts w:ascii="Arial" w:hAnsi="Arial" w:cs="Arial"/>
+          <w:sz w:val="22"/>
+          <w:szCs w:val="22"/>
+        </w:rPr>
+        <w:t>09/20 – present</w:t>
+      </w:r>
+    </w:p>
+    <w:p>
+      <w:pPr>
+        <w:pStyle w:val="Body"/>
+        <w:rPr>
+          <w:rFonts w:ascii="Arial" w:hAnsi="Arial" w:cs="Arial"/>
+          <w:sz w:val="22"/>
+          <w:szCs w:val="22"/>
           <w:lang w:val="en-US"/>
         </w:rPr>
-        <w:t xml:space="preserve">A reliable, conscientious, hardworking, enthusiastic individual. Regarded as a good team player in a </w:t>
-      </w:r>
+      </w:pPr>
+    </w:p>
+    <w:p>
+      <w:pPr>
+        <w:pStyle w:val="Body"/>
+        <w:rPr>
+          <w:rFonts w:ascii="Arial" w:hAnsi="Arial" w:cs="Arial"/>
+          <w:sz w:val="22"/>
+          <w:szCs w:val="22"/>
+        </w:rPr>
+      </w:pPr>
       <w:r>
         <w:rPr>
           <w:rFonts w:ascii="Arial" w:hAnsi="Arial" w:cs="Arial"/>
@@ -1105,7 +1785,7 @@
           <w:szCs w:val="22"/>
           <w:lang w:val="en-US"/>
         </w:rPr>
-        <w:t>pressurised</w:t>
+        <w:t>A good team member in a fast passed environment</w:t>
       </w:r>
       <w:r>
         <w:rPr>
@@ -1114,58 +1794,57 @@
           <w:szCs w:val="22"/>
           <w:lang w:val="en-US"/>
         </w:rPr>
-        <w:t xml:space="preserve"> food service environment working unsociable hours including weekends and late evening shifts often at short notice.</w:t>
+        <w:t xml:space="preserve"> while </w:t>
+      </w:r>
+      <w:r>
+        <w:rPr>
+          <w:rFonts w:ascii="Arial" w:hAnsi="Arial" w:cs="Arial"/>
+          <w:sz w:val="22"/>
+          <w:szCs w:val="22"/>
+          <w:lang w:val="en-US"/>
+        </w:rPr>
+        <w:t>greeting</w:t>
+      </w:r>
+      <w:r>
+        <w:rPr>
+          <w:rFonts w:ascii="Arial" w:hAnsi="Arial" w:cs="Arial"/>
+          <w:sz w:val="22"/>
+          <w:szCs w:val="22"/>
+          <w:lang w:val="en-US"/>
+        </w:rPr>
+        <w:t xml:space="preserve"> customers and handling money. </w:t>
+      </w:r>
+      <w:r>
+        <w:rPr>
+          <w:rFonts w:ascii="Arial" w:hAnsi="Arial" w:cs="Arial"/>
+          <w:sz w:val="22"/>
+          <w:szCs w:val="22"/>
+          <w:lang w:val="en-US"/>
+        </w:rPr>
+        <w:t>Been trained on the checkouts and already have some training in shelf stacking</w:t>
+      </w:r>
+      <w:r>
+        <w:rPr>
+          <w:rFonts w:ascii="Arial" w:hAnsi="Arial" w:cs="Arial"/>
+          <w:sz w:val="22"/>
+          <w:szCs w:val="22"/>
+          <w:lang w:val="en-US"/>
+        </w:rPr>
+        <w:t xml:space="preserve"> also have an open mind to be trained of other things</w:t>
+      </w:r>
+      <w:r>
+        <w:rPr>
+          <w:rFonts w:ascii="Arial" w:hAnsi="Arial" w:cs="Arial"/>
+          <w:sz w:val="22"/>
+          <w:szCs w:val="22"/>
+          <w:lang w:val="en-US"/>
+        </w:rPr>
+        <w:t xml:space="preserve">. </w:t>
       </w:r>
     </w:p>
     <w:p>
       <w:pPr>
         <w:pStyle w:val="Body"/>
-        <w:rPr>
-          <w:rFonts w:ascii="Arial" w:hAnsi="Arial" w:cs="Arial"/>
-          <w:sz w:val="22"/>
-          <w:szCs w:val="22"/>
-        </w:rPr>
-      </w:pPr>
-    </w:p>
-    <w:p>
-      <w:pPr>
-        <w:pStyle w:val="Body"/>
-        <w:rPr>
-          <w:rFonts w:ascii="Arial" w:hAnsi="Arial" w:cs="Arial"/>
-          <w:sz w:val="22"/>
-          <w:szCs w:val="22"/>
-        </w:rPr>
-      </w:pPr>
-      <w:r>
-        <w:rPr>
-          <w:rFonts w:ascii="Arial" w:hAnsi="Arial" w:cs="Arial"/>
-          <w:sz w:val="22"/>
-          <w:szCs w:val="22"/>
-          <w:lang w:val="en-US"/>
-        </w:rPr>
-        <w:t xml:space="preserve">A valued member of the team with an excellent absence record. With excellent training and understanding </w:t>
-      </w:r>
-      <w:r>
-        <w:rPr>
-          <w:rFonts w:ascii="Arial" w:hAnsi="Arial" w:cs="Arial"/>
-          <w:sz w:val="22"/>
-          <w:szCs w:val="22"/>
-          <w:lang w:val="en-US"/>
-        </w:rPr>
-        <w:t>about</w:t>
-      </w:r>
-      <w:r>
-        <w:rPr>
-          <w:rFonts w:ascii="Arial" w:hAnsi="Arial" w:cs="Arial"/>
-          <w:sz w:val="22"/>
-          <w:szCs w:val="22"/>
-          <w:lang w:val="en-US"/>
-        </w:rPr>
-        <w:t xml:space="preserve"> hygiene, food safety, allergens and fire safety within employment.</w:t>
-      </w:r>
-    </w:p>
-    <w:p>
-      <w:pPr>
         <w:rPr>
           <w:rFonts w:ascii="Arial" w:hAnsi="Arial" w:cs="Arial"/>
           <w:sz w:val="22"/>
@@ -1286,7 +1965,7 @@
 </file>
 
 <file path=word/numbering.xml><?xml version="1.0" encoding="utf-8"?>
-<w:numbering xmlns:wpc="http://schemas.microsoft.com/office/word/2010/wordprocessingCanvas" xmlns:cx="http://schemas.microsoft.com/office/drawing/2014/chartex" xmlns:cx1="http://schemas.microsoft.com/office/drawing/2015/9/8/chartex" xmlns:cx2="http://schemas.microsoft.com/office/drawing/2015/10/21/chartex" xmlns:cx3="http://schemas.microsoft.com/office/drawing/2016/5/9/chartex" xmlns:cx4="http://schemas.microsoft.com/office/drawing/2016/5/10/chartex" xmlns:cx5="http://schemas.microsoft.com/office/drawing/2016/5/11/chartex" xmlns:cx6="http://schemas.microsoft.com/office/drawing/2016/5/12/chartex" xmlns:cx7="http://schemas.microsoft.com/office/drawing/2016/5/13/chartex" xmlns:cx8="http://schemas.microsoft.com/office/drawing/2016/5/14/chartex" xmlns:mc="http://schemas.openxmlformats.org/markup-compatibility/2006" xmlns:aink="http://schemas.microsoft.com/office/drawing/2016/ink" xmlns:am3d="http://schemas.microsoft.com/office/drawing/2017/model3d" xmlns:o="urn:schemas-microsoft-com:office:office" xmlns:r="http://schemas.openxmlformats.org/officeDocument/2006/relationships" xmlns:m="http://schemas.openxmlformats.org/officeDocument/2006/math" xmlns:v="urn:schemas-microsoft-com:vml" xmlns:wp14="http://schemas.microsoft.com/office/word/2010/wordprocessingDrawing" xmlns:wp="http://schemas.openxmlformats.org/drawingml/2006/wordprocessingDrawing" xmlns:w10="urn:schemas-microsoft-com:office:word" xmlns:w="http://schemas.openxmlformats.org/wordprocessingml/2006/main" xmlns:w14="http://schemas.microsoft.com/office/word/2010/wordml" xmlns:w15="http://schemas.microsoft.com/office/word/2012/wordml" xmlns:w16cid="http://schemas.microsoft.com/office/word/2016/wordml/cid" xmlns:w16se="http://schemas.microsoft.com/office/word/2015/wordml/symex" xmlns:wpg="http://schemas.microsoft.com/office/word/2010/wordprocessingGroup" xmlns:wpi="http://schemas.microsoft.com/office/word/2010/wordprocessingInk" xmlns:wne="http://schemas.microsoft.com/office/word/2006/wordml" xmlns:wps="http://schemas.microsoft.com/office/word/2010/wordprocessingShape" mc:Ignorable="w14 w15 w16se w16cid wp14">
+<w:numbering xmlns:wpc="http://schemas.microsoft.com/office/word/2010/wordprocessingCanvas" xmlns:cx="http://schemas.microsoft.com/office/drawing/2014/chartex" xmlns:cx1="http://schemas.microsoft.com/office/drawing/2015/9/8/chartex" xmlns:cx2="http://schemas.microsoft.com/office/drawing/2015/10/21/chartex" xmlns:cx3="http://schemas.microsoft.com/office/drawing/2016/5/9/chartex" xmlns:cx4="http://schemas.microsoft.com/office/drawing/2016/5/10/chartex" xmlns:cx5="http://schemas.microsoft.com/office/drawing/2016/5/11/chartex" xmlns:cx6="http://schemas.microsoft.com/office/drawing/2016/5/12/chartex" xmlns:cx7="http://schemas.microsoft.com/office/drawing/2016/5/13/chartex" xmlns:cx8="http://schemas.microsoft.com/office/drawing/2016/5/14/chartex" xmlns:mc="http://schemas.openxmlformats.org/markup-compatibility/2006" xmlns:aink="http://schemas.microsoft.com/office/drawing/2016/ink" xmlns:am3d="http://schemas.microsoft.com/office/drawing/2017/model3d" xmlns:o="urn:schemas-microsoft-com:office:office" xmlns:r="http://schemas.openxmlformats.org/officeDocument/2006/relationships" xmlns:m="http://schemas.openxmlformats.org/officeDocument/2006/math" xmlns:v="urn:schemas-microsoft-com:vml" xmlns:wp14="http://schemas.microsoft.com/office/word/2010/wordprocessingDrawing" xmlns:wp="http://schemas.openxmlformats.org/drawingml/2006/wordprocessingDrawing" xmlns:w10="urn:schemas-microsoft-com:office:word" xmlns:w="http://schemas.openxmlformats.org/wordprocessingml/2006/main" xmlns:w14="http://schemas.microsoft.com/office/word/2010/wordml" xmlns:w15="http://schemas.microsoft.com/office/word/2012/wordml" xmlns:w16cex="http://schemas.microsoft.com/office/word/2018/wordml/cex" xmlns:w16cid="http://schemas.microsoft.com/office/word/2016/wordml/cid" xmlns:w16="http://schemas.microsoft.com/office/word/2018/wordml" xmlns:w16se="http://schemas.microsoft.com/office/word/2015/wordml/symex" xmlns:wpg="http://schemas.microsoft.com/office/word/2010/wordprocessingGroup" xmlns:wpi="http://schemas.microsoft.com/office/word/2010/wordprocessingInk" xmlns:wne="http://schemas.microsoft.com/office/word/2006/wordml" xmlns:wps="http://schemas.microsoft.com/office/word/2010/wordprocessingShape" mc:Ignorable="w14 w15 w16se w16cid w16 w16cex wp14">
   <w:abstractNum w:abstractNumId="0" w15:restartNumberingAfterBreak="0">
     <w:nsid w:val="45CE4037"/>
     <w:multiLevelType w:val="hybridMultilevel"/>
@@ -1407,7 +2086,7 @@
 </file>
 
 <file path=word/styles.xml><?xml version="1.0" encoding="utf-8"?>
-<w:styles xmlns:mc="http://schemas.openxmlformats.org/markup-compatibility/2006" xmlns:r="http://schemas.openxmlformats.org/officeDocument/2006/relationships" xmlns:w="http://schemas.openxmlformats.org/wordprocessingml/2006/main" xmlns:w14="http://schemas.microsoft.com/office/word/2010/wordml" xmlns:w15="http://schemas.microsoft.com/office/word/2012/wordml" xmlns:w16cid="http://schemas.microsoft.com/office/word/2016/wordml/cid" xmlns:w16se="http://schemas.microsoft.com/office/word/2015/wordml/symex" mc:Ignorable="w14 w15 w16se w16cid">
+<w:styles xmlns:mc="http://schemas.openxmlformats.org/markup-compatibility/2006" xmlns:r="http://schemas.openxmlformats.org/officeDocument/2006/relationships" xmlns:w="http://schemas.openxmlformats.org/wordprocessingml/2006/main" xmlns:w14="http://schemas.microsoft.com/office/word/2010/wordml" xmlns:w15="http://schemas.microsoft.com/office/word/2012/wordml" xmlns:w16cex="http://schemas.microsoft.com/office/word/2018/wordml/cex" xmlns:w16cid="http://schemas.microsoft.com/office/word/2016/wordml/cid" xmlns:w16="http://schemas.microsoft.com/office/word/2018/wordml" xmlns:w16se="http://schemas.microsoft.com/office/word/2015/wordml/symex" mc:Ignorable="w14 w15 w16se w16cid w16 w16cex">
   <w:docDefaults>
     <w:rPrDefault>
       <w:rPr>

</xml_diff>